<commit_message>
update github link in docx
</commit_message>
<xml_diff>
--- a/NHOM27.docx
+++ b/NHOM27.docx
@@ -22,7 +22,7 @@
           <w:color w:val="000000" w:themeColor="text1"/>
         </w:rPr>
         <w:drawing>
-          <wp:anchor distT="0" distB="0" distL="114300" distR="114300" simplePos="0" relativeHeight="251695104" behindDoc="1" locked="0" layoutInCell="1" allowOverlap="1" wp14:anchorId="208CB769" wp14:editId="2C8AC77A">
+          <wp:anchor distT="0" distB="0" distL="114300" distR="114300" simplePos="0" relativeHeight="251696128" behindDoc="1" locked="0" layoutInCell="1" allowOverlap="1" wp14:anchorId="208CB769" wp14:editId="2C8AC77A">
             <wp:simplePos x="0" y="0"/>
             <wp:positionH relativeFrom="margin">
               <wp:posOffset>-53340</wp:posOffset>
@@ -3444,8 +3444,31 @@
           <w:rFonts w:cs="Times New Roman"/>
           <w:color w:val="000000" w:themeColor="text1"/>
         </w:rPr>
-        <w:t xml:space="preserve"> github.com/</w:t>
-      </w:r>
+        <w:t xml:space="preserve"> </w:t>
+      </w:r>
+      <w:hyperlink r:id="rId11" w:history="1">
+        <w:r>
+          <w:rPr>
+            <w:rStyle w:val="Hyperlink"/>
+            <w:rFonts w:cs="Times New Roman"/>
+          </w:rPr>
+          <w:t>https://github.c</w:t>
+        </w:r>
+        <w:r>
+          <w:rPr>
+            <w:rStyle w:val="Hyperlink"/>
+            <w:rFonts w:cs="Times New Roman"/>
+          </w:rPr>
+          <w:t>o</w:t>
+        </w:r>
+        <w:r>
+          <w:rPr>
+            <w:rStyle w:val="Hyperlink"/>
+            <w:rFonts w:cs="Times New Roman"/>
+          </w:rPr>
+          <w:t>m/016tandu/websitebansachhub</w:t>
+        </w:r>
+      </w:hyperlink>
     </w:p>
     <w:p>
       <w:pPr>
@@ -4008,7 +4031,7 @@
                     <pic:cNvPicPr/>
                   </pic:nvPicPr>
                   <pic:blipFill>
-                    <a:blip r:embed="rId11"/>
+                    <a:blip r:embed="rId12"/>
                     <a:stretch>
                       <a:fillRect/>
                     </a:stretch>
@@ -4405,7 +4428,7 @@
                     <pic:cNvPicPr/>
                   </pic:nvPicPr>
                   <pic:blipFill>
-                    <a:blip r:embed="rId12"/>
+                    <a:blip r:embed="rId13"/>
                     <a:stretch>
                       <a:fillRect/>
                     </a:stretch>
@@ -4680,7 +4703,7 @@
                     <pic:cNvPicPr/>
                   </pic:nvPicPr>
                   <pic:blipFill>
-                    <a:blip r:embed="rId13"/>
+                    <a:blip r:embed="rId14"/>
                     <a:stretch>
                       <a:fillRect/>
                     </a:stretch>
@@ -5115,7 +5138,7 @@
                     </pic:cNvPicPr>
                   </pic:nvPicPr>
                   <pic:blipFill>
-                    <a:blip r:embed="rId14">
+                    <a:blip r:embed="rId15">
                       <a:extLst>
                         <a:ext uri="{28A0092B-C50C-407E-A947-70E740481C1C}">
                           <a14:useLocalDpi xmlns:a14="http://schemas.microsoft.com/office/drawing/2010/main" val="0"/>
@@ -5657,7 +5680,7 @@
                     <pic:cNvPicPr/>
                   </pic:nvPicPr>
                   <pic:blipFill>
-                    <a:blip r:embed="rId15"/>
+                    <a:blip r:embed="rId16"/>
                     <a:stretch>
                       <a:fillRect/>
                     </a:stretch>
@@ -6184,7 +6207,7 @@
                     <pic:cNvPicPr/>
                   </pic:nvPicPr>
                   <pic:blipFill>
-                    <a:blip r:embed="rId16"/>
+                    <a:blip r:embed="rId17"/>
                     <a:stretch>
                       <a:fillRect/>
                     </a:stretch>
@@ -6757,7 +6780,7 @@
                     <pic:cNvPicPr/>
                   </pic:nvPicPr>
                   <pic:blipFill>
-                    <a:blip r:embed="rId17"/>
+                    <a:blip r:embed="rId18"/>
                     <a:stretch>
                       <a:fillRect/>
                     </a:stretch>
@@ -7211,7 +7234,7 @@
                     <pic:cNvPicPr/>
                   </pic:nvPicPr>
                   <pic:blipFill>
-                    <a:blip r:embed="rId18"/>
+                    <a:blip r:embed="rId19"/>
                     <a:stretch>
                       <a:fillRect/>
                     </a:stretch>
@@ -7792,7 +7815,7 @@
         </w:rPr>
         <w:t xml:space="preserve">. Truy cập tại: </w:t>
       </w:r>
-      <w:hyperlink r:id="rId19">
+      <w:hyperlink r:id="rId20">
         <w:r>
           <w:rPr>
             <w:rStyle w:val="Hyperlink"/>
@@ -7838,7 +7861,7 @@
         </w:rPr>
         <w:t xml:space="preserve">. Truy cập tại: </w:t>
       </w:r>
-      <w:hyperlink r:id="rId20">
+      <w:hyperlink r:id="rId21">
         <w:r>
           <w:rPr>
             <w:rStyle w:val="Hyperlink"/>
@@ -7884,7 +7907,7 @@
         </w:rPr>
         <w:t xml:space="preserve">. Truy cập tại: </w:t>
       </w:r>
-      <w:hyperlink r:id="rId21">
+      <w:hyperlink r:id="rId22">
         <w:r>
           <w:rPr>
             <w:rStyle w:val="Hyperlink"/>
@@ -7930,7 +7953,7 @@
         </w:rPr>
         <w:t xml:space="preserve">. Truy cập tại: </w:t>
       </w:r>
-      <w:hyperlink r:id="rId22">
+      <w:hyperlink r:id="rId23">
         <w:r>
           <w:rPr>
             <w:rStyle w:val="Hyperlink"/>
@@ -7944,8 +7967,8 @@
       <w:bookmarkEnd w:id="51"/>
     </w:p>
     <w:sectPr>
-      <w:headerReference w:type="default" r:id="rId23"/>
-      <w:footerReference w:type="default" r:id="rId24"/>
+      <w:headerReference w:type="default" r:id="rId24"/>
+      <w:footerReference w:type="default" r:id="rId25"/>
       <w:pgSz w:w="12240" w:h="15840"/>
       <w:pgMar w:top="1440" w:right="1440" w:bottom="1440" w:left="1440" w:header="720" w:footer="720" w:gutter="0"/>
       <w:pgNumType w:start="1"/>
@@ -9867,6 +9890,27 @@
       <w:sz w:val="26"/>
     </w:rPr>
   </w:style>
+  <w:style w:type="character" w:styleId="UnresolvedMention">
+    <w:name w:val="Unresolved Mention"/>
+    <w:basedOn w:val="DefaultParagraphFont"/>
+    <w:uiPriority w:val="99"/>
+    <w:semiHidden/>
+    <w:unhideWhenUsed/>
+    <w:rsid w:val="00BE4C27"/>
+    <w:rPr>
+      <w:color w:val="605E5C"/>
+      <w:shd w:val="clear" w:color="auto" w:fill="E1DFDD"/>
+    </w:rPr>
+  </w:style>
+  <w:style w:type="character" w:styleId="FollowedHyperlink">
+    <w:name w:val="FollowedHyperlink"/>
+    <w:basedOn w:val="DefaultParagraphFont"/>
+    <w:rsid w:val="00BE4C27"/>
+    <w:rPr>
+      <w:color w:val="96607D" w:themeColor="followedHyperlink"/>
+      <w:u w:val="single"/>
+    </w:rPr>
+  </w:style>
 </w:styles>
 </file>
 

</xml_diff>